<commit_message>
Include Excel file and show ifs statements
</commit_message>
<xml_diff>
--- a/docassemble/Namechangela/data/templates/namechangela.docx
+++ b/docassemble/Namechangela/data/templates/namechangela.docx
@@ -387,18 +387,8 @@
           <w:sz w:val="32"/>
           <w:szCs w:val="32"/>
         </w:rPr>
-        <w:t xml:space="preserve">Your social security </w:t>
-      </w:r>
-      <w:proofErr w:type="gramStart"/>
-      <w:r>
-        <w:rPr>
-          <w:rFonts w:ascii="Times New Roman" w:hAnsi="Times New Roman"/>
-          <w:sz w:val="32"/>
-          <w:szCs w:val="32"/>
-        </w:rPr>
-        <w:t>number</w:t>
-      </w:r>
-      <w:proofErr w:type="gramEnd"/>
+        <w:t>Your social security number</w:t>
+      </w:r>
     </w:p>
     <w:p>
       <w:pPr>
@@ -472,7 +462,6 @@
           <w:color w:val="000000"/>
         </w:rPr>
       </w:pPr>
-      <w:proofErr w:type="gramStart"/>
       <w:r>
         <w:rPr>
           <w:b/>
@@ -480,16 +469,7 @@
           <w:color w:val="000000"/>
         </w:rPr>
         <w:lastRenderedPageBreak/>
-        <w:t>{{ district</w:t>
-      </w:r>
-      <w:proofErr w:type="gramEnd"/>
-      <w:r>
-        <w:rPr>
-          <w:b/>
-          <w:bCs/>
-          <w:color w:val="000000"/>
-        </w:rPr>
-        <w:t>_court1 }}</w:t>
+        <w:t>{{ district_court1 }}</w:t>
       </w:r>
       <w:r>
         <w:rPr>
@@ -529,7 +509,6 @@
           <w:color w:val="000000"/>
         </w:rPr>
       </w:pPr>
-      <w:proofErr w:type="gramStart"/>
       <w:r>
         <w:rPr>
           <w:b/>
@@ -537,17 +516,7 @@
           <w:caps/>
           <w:color w:val="000000"/>
         </w:rPr>
-        <w:t>{{ filing</w:t>
-      </w:r>
-      <w:proofErr w:type="gramEnd"/>
-      <w:r>
-        <w:rPr>
-          <w:b/>
-          <w:bCs/>
-          <w:caps/>
-          <w:color w:val="000000"/>
-        </w:rPr>
-        <w:t>_parish1 }}</w:t>
+        <w:t>{{ filing_parish1 }}</w:t>
       </w:r>
       <w:r>
         <w:rPr>
@@ -663,7 +632,6 @@
           <w:color w:val="000000"/>
         </w:rPr>
       </w:pPr>
-      <w:proofErr w:type="gramStart"/>
       <w:r>
         <w:rPr>
           <w:b/>
@@ -680,7 +648,6 @@
         </w:rPr>
         <w:t>PArent</w:t>
       </w:r>
-      <w:proofErr w:type="gramEnd"/>
       <w:r>
         <w:rPr>
           <w:b/>
@@ -703,6 +670,14 @@
           <w:caps/>
           <w:color w:val="000000"/>
         </w:rPr>
+        <w:t xml:space="preserve"> </w:t>
+      </w:r>
+      <w:r>
+        <w:rPr>
+          <w:b/>
+          <w:caps/>
+          <w:color w:val="000000"/>
+        </w:rPr>
         <w:t xml:space="preserve">{{ </w:t>
       </w:r>
       <w:r>
@@ -712,6 +687,14 @@
           <w:color w:val="000000"/>
         </w:rPr>
         <w:t>PArent_Middle_name }}</w:t>
+      </w:r>
+      <w:r>
+        <w:rPr>
+          <w:b/>
+          <w:caps/>
+          <w:color w:val="000000"/>
+        </w:rPr>
+        <w:t xml:space="preserve"> </w:t>
       </w:r>
       <w:r>
         <w:rPr>
@@ -788,23 +771,13 @@
           <w:bCs/>
         </w:rPr>
       </w:pPr>
-      <w:proofErr w:type="gramStart"/>
       <w:r>
         <w:rPr>
           <w:b/>
           <w:bCs/>
           <w:caps/>
         </w:rPr>
-        <w:t>{{ district</w:t>
-      </w:r>
-      <w:proofErr w:type="gramEnd"/>
-      <w:r>
-        <w:rPr>
-          <w:b/>
-          <w:bCs/>
-          <w:caps/>
-        </w:rPr>
-        <w:t>_attorney1 }}</w:t>
+        <w:t>{{ district_attorney1 }}</w:t>
       </w:r>
       <w:r>
         <w:rPr>
@@ -980,160 +953,111 @@
       <w:r>
         <w:t xml:space="preserve">{{ </w:t>
       </w:r>
-      <w:proofErr w:type="spellStart"/>
       <w:r>
         <w:t>child_first_name</w:t>
       </w:r>
-      <w:proofErr w:type="spellEnd"/>
       <w:r>
         <w:t xml:space="preserve"> }}</w:t>
       </w:r>
       <w:r>
+        <w:t xml:space="preserve">{{ child_middle_name }} {{ child_last_name }} </w:t>
+      </w:r>
+      <w:r>
+        <w:t>(child’s name)</w:t>
+      </w:r>
+      <w:r>
+        <w:t xml:space="preserve">, born on </w:t>
+      </w:r>
+      <w:r>
         <w:t xml:space="preserve">{{ </w:t>
       </w:r>
-      <w:proofErr w:type="spellStart"/>
-      <w:r>
-        <w:t>child_middle_name</w:t>
-      </w:r>
-      <w:proofErr w:type="spellEnd"/>
-      <w:r>
-        <w:t xml:space="preserve"> }} {{ </w:t>
-      </w:r>
-      <w:proofErr w:type="spellStart"/>
-      <w:r>
-        <w:t>child_last_name</w:t>
-      </w:r>
-      <w:proofErr w:type="spellEnd"/>
-      <w:r>
-        <w:t xml:space="preserve"> }} </w:t>
-      </w:r>
-      <w:r>
-        <w:t>(child’s name)</w:t>
-      </w:r>
-      <w:r>
-        <w:t xml:space="preserve">, born on </w:t>
+      <w:r>
+        <w:t>child</w:t>
+      </w:r>
+      <w:r>
+        <w:t>_birthdate }}</w:t>
+      </w:r>
+      <w:r>
+        <w:t xml:space="preserve">, with social security number </w:t>
+      </w:r>
+      <w:r>
+        <w:t>{{ social_security_number }}</w:t>
+      </w:r>
+      <w:r>
+        <w:t>,</w:t>
+      </w:r>
+      <w:r>
+        <w:t xml:space="preserve"> and domiciled in </w:t>
       </w:r>
       <w:r>
         <w:t xml:space="preserve">{{ </w:t>
       </w:r>
-      <w:proofErr w:type="spellStart"/>
       <w:r>
         <w:t>child</w:t>
       </w:r>
       <w:r>
-        <w:t>_birthdate</w:t>
-      </w:r>
-      <w:proofErr w:type="spellEnd"/>
-      <w:r>
+        <w:t>_domicile }}</w:t>
+      </w:r>
+      <w:r>
+        <w:t xml:space="preserve"> Parish</w:t>
+      </w:r>
+      <w:r>
+        <w:t>, Loui</w:t>
+      </w:r>
+      <w:r>
+        <w:t>siana, wants to change his/her</w:t>
+      </w:r>
+      <w:r>
+        <w:t xml:space="preserve"> name to </w:t>
+      </w:r>
+      <w:r>
+        <w:rPr>
+          <w:b/>
+          <w:bCs/>
+        </w:rPr>
+        <w:t xml:space="preserve">{{ </w:t>
+      </w:r>
+      <w:r>
+        <w:rPr>
+          <w:b/>
+          <w:bCs/>
+        </w:rPr>
+        <w:t>new_first_name</w:t>
+      </w:r>
+      <w:r>
+        <w:rPr>
+          <w:b/>
+          <w:bCs/>
+        </w:rPr>
         <w:t xml:space="preserve"> }}</w:t>
       </w:r>
       <w:r>
-        <w:t xml:space="preserve">, with social security number </w:t>
-      </w:r>
-      <w:r>
-        <w:t xml:space="preserve">{{ </w:t>
-      </w:r>
-      <w:proofErr w:type="spellStart"/>
-      <w:r>
-        <w:t>social_security_number</w:t>
-      </w:r>
-      <w:proofErr w:type="spellEnd"/>
-      <w:r>
-        <w:t xml:space="preserve"> }}</w:t>
-      </w:r>
-      <w:r>
-        <w:t>,</w:t>
-      </w:r>
-      <w:r>
-        <w:t xml:space="preserve"> and domiciled in </w:t>
-      </w:r>
-      <w:r>
-        <w:t xml:space="preserve">{{ </w:t>
-      </w:r>
-      <w:proofErr w:type="spellStart"/>
-      <w:r>
-        <w:t>child</w:t>
-      </w:r>
-      <w:r>
-        <w:t>_domicile</w:t>
-      </w:r>
-      <w:proofErr w:type="spellEnd"/>
-      <w:r>
-        <w:t xml:space="preserve"> }}</w:t>
-      </w:r>
-      <w:r>
-        <w:t xml:space="preserve"> Parish</w:t>
-      </w:r>
-      <w:r>
-        <w:t>, Loui</w:t>
-      </w:r>
-      <w:r>
-        <w:t>siana, wants to change his/her</w:t>
-      </w:r>
-      <w:r>
-        <w:t xml:space="preserve"> name to </w:t>
-      </w:r>
-      <w:r>
-        <w:rPr>
-          <w:b/>
-          <w:bCs/>
-        </w:rPr>
-        <w:t xml:space="preserve">{{ </w:t>
-      </w:r>
-      <w:proofErr w:type="spellStart"/>
-      <w:r>
-        <w:rPr>
-          <w:b/>
-          <w:bCs/>
-        </w:rPr>
-        <w:t>new_first_name</w:t>
-      </w:r>
-      <w:proofErr w:type="spellEnd"/>
-      <w:r>
-        <w:rPr>
-          <w:b/>
-          <w:bCs/>
-        </w:rPr>
-        <w:t xml:space="preserve"> }}</w:t>
-      </w:r>
-      <w:r>
-        <w:rPr>
-          <w:b/>
-          <w:bCs/>
-        </w:rPr>
-        <w:t xml:space="preserve">{{ </w:t>
-      </w:r>
-      <w:proofErr w:type="spellStart"/>
-      <w:r>
-        <w:rPr>
-          <w:b/>
-          <w:bCs/>
-        </w:rPr>
-        <w:t>new_middle_name</w:t>
-      </w:r>
-      <w:proofErr w:type="spellEnd"/>
-      <w:r>
-        <w:rPr>
-          <w:b/>
-          <w:bCs/>
-        </w:rPr>
-        <w:t xml:space="preserve"> }}{{ </w:t>
-      </w:r>
-      <w:proofErr w:type="spellStart"/>
-      <w:r>
-        <w:rPr>
-          <w:b/>
-          <w:bCs/>
-        </w:rPr>
-        <w:t>new_last_name</w:t>
-      </w:r>
-      <w:proofErr w:type="spellEnd"/>
-      <w:r>
-        <w:rPr>
-          <w:b/>
-          <w:bCs/>
-        </w:rPr>
-        <w:t xml:space="preserve"> }}</w:t>
+        <w:rPr>
+          <w:b/>
+          <w:bCs/>
+        </w:rPr>
+        <w:t xml:space="preserve"> </w:t>
+      </w:r>
+      <w:r>
+        <w:rPr>
+          <w:b/>
+          <w:bCs/>
+        </w:rPr>
+        <w:t>{{ new_middle_name }}</w:t>
+      </w:r>
+      <w:r>
+        <w:rPr>
+          <w:b/>
+          <w:bCs/>
+        </w:rPr>
+        <w:t xml:space="preserve"> </w:t>
+      </w:r>
+      <w:r>
+        <w:rPr>
+          <w:b/>
+          <w:bCs/>
+        </w:rPr>
+        <w:t>{{ new_last_name }}</w:t>
       </w:r>
       <w:r>
         <w:rPr>
@@ -1181,21 +1105,8 @@
         <w:spacing w:line="360" w:lineRule="auto"/>
         <w:jc w:val="both"/>
       </w:pPr>
-      <w:proofErr w:type="gramStart"/>
-      <w:r>
-        <w:t xml:space="preserve">{{ </w:t>
-      </w:r>
-      <w:proofErr w:type="spellStart"/>
-      <w:r>
-        <w:t>name</w:t>
-      </w:r>
-      <w:proofErr w:type="gramEnd"/>
-      <w:r>
-        <w:t>_change_reason</w:t>
-      </w:r>
-      <w:proofErr w:type="spellEnd"/>
-      <w:r>
-        <w:t xml:space="preserve"> }}</w:t>
+      <w:r>
+        <w:t>{{ name_change_reason }}</w:t>
       </w:r>
     </w:p>
     <w:p>
@@ -1290,95 +1201,55 @@
       <w:r>
         <w:t xml:space="preserve">name from </w:t>
       </w:r>
-      <w:proofErr w:type="gramStart"/>
       <w:r>
         <w:t xml:space="preserve">{{ </w:t>
       </w:r>
-      <w:proofErr w:type="spellStart"/>
-      <w:r>
-        <w:t>child</w:t>
-      </w:r>
-      <w:proofErr w:type="gramEnd"/>
-      <w:r>
-        <w:t>_first_name</w:t>
-      </w:r>
-      <w:proofErr w:type="spellEnd"/>
+      <w:r>
+        <w:t>child_first_name</w:t>
+      </w:r>
       <w:r>
         <w:t xml:space="preserve"> }}</w:t>
       </w:r>
       <w:r>
-        <w:t xml:space="preserve">{{ </w:t>
-      </w:r>
-      <w:proofErr w:type="spellStart"/>
-      <w:r>
-        <w:t>child_middle_name</w:t>
-      </w:r>
-      <w:proofErr w:type="spellEnd"/>
-      <w:r>
-        <w:t xml:space="preserve"> }} {{ </w:t>
-      </w:r>
-      <w:proofErr w:type="spellStart"/>
-      <w:r>
-        <w:t>child_last_name</w:t>
-      </w:r>
-      <w:proofErr w:type="spellEnd"/>
-      <w:r>
-        <w:t xml:space="preserve"> }} to </w:t>
-      </w:r>
-      <w:r>
-        <w:rPr>
-          <w:b/>
-          <w:bCs/>
-        </w:rPr>
-        <w:t xml:space="preserve">{{ </w:t>
-      </w:r>
-      <w:proofErr w:type="spellStart"/>
-      <w:r>
-        <w:rPr>
-          <w:b/>
-          <w:bCs/>
-        </w:rPr>
-        <w:t>new_first_name</w:t>
-      </w:r>
-      <w:proofErr w:type="spellEnd"/>
-      <w:r>
-        <w:rPr>
-          <w:b/>
-          <w:bCs/>
-        </w:rPr>
-        <w:t xml:space="preserve"> }}{{ </w:t>
-      </w:r>
-      <w:proofErr w:type="spellStart"/>
-      <w:r>
-        <w:rPr>
-          <w:b/>
-          <w:bCs/>
-        </w:rPr>
-        <w:t>new_middle_name</w:t>
-      </w:r>
-      <w:proofErr w:type="spellEnd"/>
-      <w:r>
-        <w:rPr>
-          <w:b/>
-          <w:bCs/>
-        </w:rPr>
-        <w:t xml:space="preserve"> }}{{ </w:t>
-      </w:r>
-      <w:proofErr w:type="spellStart"/>
-      <w:r>
-        <w:rPr>
-          <w:b/>
-          <w:bCs/>
-        </w:rPr>
-        <w:t>new_last_name</w:t>
-      </w:r>
-      <w:proofErr w:type="spellEnd"/>
-      <w:r>
-        <w:rPr>
-          <w:b/>
-          <w:bCs/>
-        </w:rPr>
-        <w:t xml:space="preserve"> }}</w:t>
+        <w:t xml:space="preserve"> </w:t>
+      </w:r>
+      <w:r>
+        <w:t xml:space="preserve">{{ child_middle_name }} {{ child_last_name }} to </w:t>
+      </w:r>
+      <w:r>
+        <w:rPr>
+          <w:b/>
+          <w:bCs/>
+        </w:rPr>
+        <w:t>{{ new_first_name }}</w:t>
+      </w:r>
+      <w:r>
+        <w:rPr>
+          <w:b/>
+          <w:bCs/>
+        </w:rPr>
+        <w:t xml:space="preserve"> </w:t>
+      </w:r>
+      <w:r>
+        <w:rPr>
+          <w:b/>
+          <w:bCs/>
+        </w:rPr>
+        <w:t>{{ new_middle_name }}</w:t>
+      </w:r>
+      <w:r>
+        <w:rPr>
+          <w:b/>
+          <w:bCs/>
+        </w:rPr>
+        <w:t xml:space="preserve"> </w:t>
+      </w:r>
+      <w:r>
+        <w:rPr>
+          <w:b/>
+          <w:bCs/>
+        </w:rPr>
+        <w:t>{{ new_last_name }}</w:t>
       </w:r>
       <w:r>
         <w:rPr>
@@ -1542,37 +1413,14 @@
                                 <w:szCs w:val="23"/>
                               </w:rPr>
                             </w:pPr>
-                            <w:proofErr w:type="gramStart"/>
                             <w:r>
-                              <w:t xml:space="preserve">{{ </w:t>
+                              <w:t>{{ child_first_name }}</w:t>
                             </w:r>
-                            <w:proofErr w:type="spellStart"/>
                             <w:r>
-                              <w:t>child</w:t>
+                              <w:t xml:space="preserve"> </w:t>
                             </w:r>
-                            <w:proofErr w:type="gramEnd"/>
                             <w:r>
-                              <w:t>_first_name</w:t>
-                            </w:r>
-                            <w:proofErr w:type="spellEnd"/>
-                            <w:r>
-                              <w:t xml:space="preserve"> }}{{ </w:t>
-                            </w:r>
-                            <w:proofErr w:type="spellStart"/>
-                            <w:r>
-                              <w:t>child_middle_name</w:t>
-                            </w:r>
-                            <w:proofErr w:type="spellEnd"/>
-                            <w:r>
-                              <w:t xml:space="preserve"> }} {{ </w:t>
-                            </w:r>
-                            <w:proofErr w:type="spellStart"/>
-                            <w:r>
-                              <w:t>child_last_name</w:t>
-                            </w:r>
-                            <w:proofErr w:type="spellEnd"/>
-                            <w:r>
-                              <w:t xml:space="preserve"> }}</w:t>
+                              <w:t>{{ child_middle_name }} {{ child_last_name }}</w:t>
                             </w:r>
                           </w:p>
                           <w:p>
@@ -1582,7 +1430,6 @@
                                 <w:szCs w:val="23"/>
                               </w:rPr>
                             </w:pPr>
-                            <w:proofErr w:type="gramStart"/>
                             <w:r>
                               <w:rPr>
                                 <w:sz w:val="23"/>
@@ -1597,7 +1444,6 @@
                               </w:rPr>
                               <w:t>address</w:t>
                             </w:r>
-                            <w:proofErr w:type="gramEnd"/>
                             <w:r>
                               <w:rPr>
                                 <w:sz w:val="23"/>
@@ -1617,23 +1463,22 @@
                                 <w:sz w:val="23"/>
                                 <w:szCs w:val="23"/>
                               </w:rPr>
-                              <w:t xml:space="preserve">{{ state }}{{ </w:t>
+                              <w:t>{{ state }}{{ zip_code }}</w:t>
                             </w:r>
-                            <w:proofErr w:type="spellStart"/>
+                          </w:p>
+                          <w:p>
+                            <w:pPr>
+                              <w:rPr>
+                                <w:sz w:val="23"/>
+                                <w:szCs w:val="23"/>
+                              </w:rPr>
+                            </w:pPr>
                             <w:r>
                               <w:rPr>
                                 <w:sz w:val="23"/>
                                 <w:szCs w:val="23"/>
                               </w:rPr>
-                              <w:t>zip_code</w:t>
-                            </w:r>
-                            <w:proofErr w:type="spellEnd"/>
-                            <w:r>
-                              <w:rPr>
-                                <w:sz w:val="23"/>
-                                <w:szCs w:val="23"/>
-                              </w:rPr>
-                              <w:t xml:space="preserve"> }}</w:t>
+                              <w:t>{{telephone_number}}</w:t>
                             </w:r>
                           </w:p>
                           <w:p>
@@ -1650,52 +1495,19 @@
                               </w:rPr>
                               <w:t>{{</w:t>
                             </w:r>
-                            <w:proofErr w:type="spellStart"/>
                             <w:r>
                               <w:rPr>
                                 <w:sz w:val="23"/>
                                 <w:szCs w:val="23"/>
                               </w:rPr>
-                              <w:t>telephone_number</w:t>
+                              <w:t>parent1</w:t>
                             </w:r>
-                            <w:proofErr w:type="spellEnd"/>
                             <w:r>
                               <w:rPr>
                                 <w:sz w:val="23"/>
                                 <w:szCs w:val="23"/>
                               </w:rPr>
-                              <w:t>}}</w:t>
-                            </w:r>
-                          </w:p>
-                          <w:p>
-                            <w:pPr>
-                              <w:rPr>
-                                <w:sz w:val="23"/>
-                                <w:szCs w:val="23"/>
-                              </w:rPr>
-                            </w:pPr>
-                            <w:r>
-                              <w:rPr>
-                                <w:sz w:val="23"/>
-                                <w:szCs w:val="23"/>
-                              </w:rPr>
-                              <w:t>{{</w:t>
-                            </w:r>
-                            <w:proofErr w:type="spellStart"/>
-                            <w:r>
-                              <w:rPr>
-                                <w:sz w:val="23"/>
-                                <w:szCs w:val="23"/>
-                              </w:rPr>
-                              <w:t>mother_signature</w:t>
-                            </w:r>
-                            <w:proofErr w:type="spellEnd"/>
-                            <w:r>
-                              <w:rPr>
-                                <w:sz w:val="23"/>
-                                <w:szCs w:val="23"/>
-                              </w:rPr>
-                              <w:t>}}</w:t>
+                              <w:t>_signature}}</w:t>
                             </w:r>
                           </w:p>
                           <w:p>
@@ -1706,21 +1518,19 @@
                               </w:rPr>
                               <w:t>{{</w:t>
                             </w:r>
-                            <w:proofErr w:type="spellStart"/>
                             <w:r>
                               <w:rPr>
                                 <w:sz w:val="23"/>
                                 <w:szCs w:val="23"/>
                               </w:rPr>
-                              <w:t>father_signature</w:t>
+                              <w:t>parent2</w:t>
                             </w:r>
-                            <w:proofErr w:type="spellEnd"/>
                             <w:r>
                               <w:rPr>
                                 <w:sz w:val="23"/>
                                 <w:szCs w:val="23"/>
                               </w:rPr>
-                              <w:t>}}</w:t>
+                              <w:t>_signature}}</w:t>
                             </w:r>
                           </w:p>
                         </w:txbxContent>
@@ -1759,37 +1569,14 @@
                           <w:szCs w:val="23"/>
                         </w:rPr>
                       </w:pPr>
-                      <w:proofErr w:type="gramStart"/>
                       <w:r>
-                        <w:t xml:space="preserve">{{ </w:t>
+                        <w:t>{{ child_first_name }}</w:t>
                       </w:r>
-                      <w:proofErr w:type="spellStart"/>
                       <w:r>
-                        <w:t>child</w:t>
+                        <w:t xml:space="preserve"> </w:t>
                       </w:r>
-                      <w:proofErr w:type="gramEnd"/>
                       <w:r>
-                        <w:t>_first_name</w:t>
-                      </w:r>
-                      <w:proofErr w:type="spellEnd"/>
-                      <w:r>
-                        <w:t xml:space="preserve"> }}{{ </w:t>
-                      </w:r>
-                      <w:proofErr w:type="spellStart"/>
-                      <w:r>
-                        <w:t>child_middle_name</w:t>
-                      </w:r>
-                      <w:proofErr w:type="spellEnd"/>
-                      <w:r>
-                        <w:t xml:space="preserve"> }} {{ </w:t>
-                      </w:r>
-                      <w:proofErr w:type="spellStart"/>
-                      <w:r>
-                        <w:t>child_last_name</w:t>
-                      </w:r>
-                      <w:proofErr w:type="spellEnd"/>
-                      <w:r>
-                        <w:t xml:space="preserve"> }}</w:t>
+                        <w:t>{{ child_middle_name }} {{ child_last_name }}</w:t>
                       </w:r>
                     </w:p>
                     <w:p>
@@ -1799,7 +1586,6 @@
                           <w:szCs w:val="23"/>
                         </w:rPr>
                       </w:pPr>
-                      <w:proofErr w:type="gramStart"/>
                       <w:r>
                         <w:rPr>
                           <w:sz w:val="23"/>
@@ -1814,7 +1600,6 @@
                         </w:rPr>
                         <w:t>address</w:t>
                       </w:r>
-                      <w:proofErr w:type="gramEnd"/>
                       <w:r>
                         <w:rPr>
                           <w:sz w:val="23"/>
@@ -1834,23 +1619,22 @@
                           <w:sz w:val="23"/>
                           <w:szCs w:val="23"/>
                         </w:rPr>
-                        <w:t xml:space="preserve">{{ state }}{{ </w:t>
+                        <w:t>{{ state }}{{ zip_code }}</w:t>
                       </w:r>
-                      <w:proofErr w:type="spellStart"/>
+                    </w:p>
+                    <w:p>
+                      <w:pPr>
+                        <w:rPr>
+                          <w:sz w:val="23"/>
+                          <w:szCs w:val="23"/>
+                        </w:rPr>
+                      </w:pPr>
                       <w:r>
                         <w:rPr>
                           <w:sz w:val="23"/>
                           <w:szCs w:val="23"/>
                         </w:rPr>
-                        <w:t>zip_code</w:t>
-                      </w:r>
-                      <w:proofErr w:type="spellEnd"/>
-                      <w:r>
-                        <w:rPr>
-                          <w:sz w:val="23"/>
-                          <w:szCs w:val="23"/>
-                        </w:rPr>
-                        <w:t xml:space="preserve"> }}</w:t>
+                        <w:t>{{telephone_number}}</w:t>
                       </w:r>
                     </w:p>
                     <w:p>
@@ -1867,52 +1651,19 @@
                         </w:rPr>
                         <w:t>{{</w:t>
                       </w:r>
-                      <w:proofErr w:type="spellStart"/>
                       <w:r>
                         <w:rPr>
                           <w:sz w:val="23"/>
                           <w:szCs w:val="23"/>
                         </w:rPr>
-                        <w:t>telephone_number</w:t>
+                        <w:t>parent1</w:t>
                       </w:r>
-                      <w:proofErr w:type="spellEnd"/>
                       <w:r>
                         <w:rPr>
                           <w:sz w:val="23"/>
                           <w:szCs w:val="23"/>
                         </w:rPr>
-                        <w:t>}}</w:t>
-                      </w:r>
-                    </w:p>
-                    <w:p>
-                      <w:pPr>
-                        <w:rPr>
-                          <w:sz w:val="23"/>
-                          <w:szCs w:val="23"/>
-                        </w:rPr>
-                      </w:pPr>
-                      <w:r>
-                        <w:rPr>
-                          <w:sz w:val="23"/>
-                          <w:szCs w:val="23"/>
-                        </w:rPr>
-                        <w:t>{{</w:t>
-                      </w:r>
-                      <w:proofErr w:type="spellStart"/>
-                      <w:r>
-                        <w:rPr>
-                          <w:sz w:val="23"/>
-                          <w:szCs w:val="23"/>
-                        </w:rPr>
-                        <w:t>mother_signature</w:t>
-                      </w:r>
-                      <w:proofErr w:type="spellEnd"/>
-                      <w:r>
-                        <w:rPr>
-                          <w:sz w:val="23"/>
-                          <w:szCs w:val="23"/>
-                        </w:rPr>
-                        <w:t>}}</w:t>
+                        <w:t>_signature}}</w:t>
                       </w:r>
                     </w:p>
                     <w:p>
@@ -1923,21 +1674,19 @@
                         </w:rPr>
                         <w:t>{{</w:t>
                       </w:r>
-                      <w:proofErr w:type="spellStart"/>
                       <w:r>
                         <w:rPr>
                           <w:sz w:val="23"/>
                           <w:szCs w:val="23"/>
                         </w:rPr>
-                        <w:t>father_signature</w:t>
+                        <w:t>parent2</w:t>
                       </w:r>
-                      <w:proofErr w:type="spellEnd"/>
                       <w:r>
                         <w:rPr>
                           <w:sz w:val="23"/>
                           <w:szCs w:val="23"/>
                         </w:rPr>
-                        <w:t>}}</w:t>
+                        <w:t>_signature}}</w:t>
                       </w:r>
                     </w:p>
                   </w:txbxContent>
@@ -2028,7 +1777,6 @@
         </w:rPr>
         <w:br w:type="page"/>
       </w:r>
-      <w:proofErr w:type="gramStart"/>
       <w:r>
         <w:rPr>
           <w:b/>
@@ -2036,16 +1784,7 @@
           <w:color w:val="000000"/>
         </w:rPr>
         <w:lastRenderedPageBreak/>
-        <w:t>{{ district</w:t>
-      </w:r>
-      <w:proofErr w:type="gramEnd"/>
-      <w:r>
-        <w:rPr>
-          <w:b/>
-          <w:bCs/>
-          <w:color w:val="000000"/>
-        </w:rPr>
-        <w:t>_court</w:t>
+        <w:t>{{ district_court</w:t>
       </w:r>
       <w:r>
         <w:rPr>
@@ -2085,7 +1824,6 @@
           <w:color w:val="000000"/>
         </w:rPr>
       </w:pPr>
-      <w:proofErr w:type="gramStart"/>
       <w:r>
         <w:rPr>
           <w:b/>
@@ -2093,17 +1831,7 @@
           <w:caps/>
           <w:color w:val="000000"/>
         </w:rPr>
-        <w:t>{{ filing</w:t>
-      </w:r>
-      <w:proofErr w:type="gramEnd"/>
-      <w:r>
-        <w:rPr>
-          <w:b/>
-          <w:bCs/>
-          <w:caps/>
-          <w:color w:val="000000"/>
-        </w:rPr>
-        <w:t>_parish</w:t>
+        <w:t>{{ filing_parish</w:t>
       </w:r>
       <w:r>
         <w:rPr>
@@ -2213,7 +1941,6 @@
           <w:color w:val="000000"/>
         </w:rPr>
       </w:pPr>
-      <w:proofErr w:type="gramStart"/>
       <w:r>
         <w:rPr>
           <w:b/>
@@ -2228,16 +1955,7 @@
           <w:caps/>
           <w:color w:val="000000"/>
         </w:rPr>
-        <w:t>PArent</w:t>
-      </w:r>
-      <w:proofErr w:type="gramEnd"/>
-      <w:r>
-        <w:rPr>
-          <w:b/>
-          <w:caps/>
-          <w:color w:val="000000"/>
-        </w:rPr>
-        <w:t>_first_name</w:t>
+        <w:t>PArent_first_name</w:t>
       </w:r>
       <w:r>
         <w:rPr>
@@ -2330,23 +2048,13 @@
           <w:bCs/>
         </w:rPr>
       </w:pPr>
-      <w:proofErr w:type="gramStart"/>
       <w:r>
         <w:rPr>
           <w:b/>
           <w:bCs/>
           <w:caps/>
         </w:rPr>
-        <w:t>{{ district</w:t>
-      </w:r>
-      <w:proofErr w:type="gramEnd"/>
-      <w:r>
-        <w:rPr>
-          <w:b/>
-          <w:bCs/>
-          <w:caps/>
-        </w:rPr>
-        <w:t>_attorne</w:t>
+        <w:t>{{ district_attorne</w:t>
       </w:r>
       <w:r>
         <w:rPr>
@@ -2508,13 +2216,8 @@
       <w:r>
         <w:t xml:space="preserve">The Court, having considered the Petition for Name Change, together with the answer filed by the District Attorney for the District Court in and for the Parish of </w:t>
       </w:r>
-      <w:proofErr w:type="gramStart"/>
-      <w:r>
-        <w:t>{{ filing</w:t>
-      </w:r>
-      <w:proofErr w:type="gramEnd"/>
-      <w:r>
-        <w:t>_parish</w:t>
+      <w:r>
+        <w:t>{{ filing_parish</w:t>
       </w:r>
       <w:r>
         <w:t>1</w:t>
@@ -2545,31 +2248,7 @@
         <w:t xml:space="preserve"> </w:t>
       </w:r>
       <w:r>
-        <w:t xml:space="preserve">{{ </w:t>
-      </w:r>
-      <w:proofErr w:type="spellStart"/>
-      <w:r>
-        <w:t>child_first_name</w:t>
-      </w:r>
-      <w:proofErr w:type="spellEnd"/>
-      <w:r>
-        <w:t xml:space="preserve"> }} {{ </w:t>
-      </w:r>
-      <w:proofErr w:type="spellStart"/>
-      <w:r>
-        <w:t>child_middle_name</w:t>
-      </w:r>
-      <w:proofErr w:type="spellEnd"/>
-      <w:r>
-        <w:t xml:space="preserve"> }} {{ </w:t>
-      </w:r>
-      <w:proofErr w:type="spellStart"/>
-      <w:r>
-        <w:t>child_last_name</w:t>
-      </w:r>
-      <w:proofErr w:type="spellEnd"/>
-      <w:r>
-        <w:t xml:space="preserve"> }} </w:t>
+        <w:t xml:space="preserve">{{ child_first_name }} {{ child_middle_name }} {{ child_last_name }} </w:t>
       </w:r>
       <w:r>
         <w:t xml:space="preserve">to </w:t>
@@ -2579,55 +2258,7 @@
           <w:b/>
           <w:bCs/>
         </w:rPr>
-        <w:t xml:space="preserve">{{ </w:t>
-      </w:r>
-      <w:proofErr w:type="spellStart"/>
-      <w:r>
-        <w:rPr>
-          <w:b/>
-          <w:bCs/>
-        </w:rPr>
-        <w:t>new_first_name</w:t>
-      </w:r>
-      <w:proofErr w:type="spellEnd"/>
-      <w:r>
-        <w:rPr>
-          <w:b/>
-          <w:bCs/>
-        </w:rPr>
-        <w:t xml:space="preserve"> }} {{ </w:t>
-      </w:r>
-      <w:proofErr w:type="spellStart"/>
-      <w:r>
-        <w:rPr>
-          <w:b/>
-          <w:bCs/>
-        </w:rPr>
-        <w:t>new_middle_name</w:t>
-      </w:r>
-      <w:proofErr w:type="spellEnd"/>
-      <w:r>
-        <w:rPr>
-          <w:b/>
-          <w:bCs/>
-        </w:rPr>
-        <w:t xml:space="preserve"> }} {{ </w:t>
-      </w:r>
-      <w:proofErr w:type="spellStart"/>
-      <w:r>
-        <w:rPr>
-          <w:b/>
-          <w:bCs/>
-        </w:rPr>
-        <w:t>new_last_name</w:t>
-      </w:r>
-      <w:proofErr w:type="spellEnd"/>
-      <w:r>
-        <w:rPr>
-          <w:b/>
-          <w:bCs/>
-        </w:rPr>
-        <w:t xml:space="preserve"> }} </w:t>
+        <w:t xml:space="preserve">{{ new_first_name }} {{ new_middle_name }} {{ new_last_name }} </w:t>
       </w:r>
       <w:r>
         <w:t>pursuant to the provisions of Louisiana Revised Statute 13:4751, et seq.</w:t>
@@ -2645,19 +2276,11 @@
       <w:r>
         <w:t xml:space="preserve">JUDGMENT READ, RENDERED, AND SIGNED AT </w:t>
       </w:r>
-      <w:proofErr w:type="gramStart"/>
       <w:r>
         <w:rPr>
           <w:caps/>
         </w:rPr>
-        <w:t>{{ filing</w:t>
-      </w:r>
-      <w:proofErr w:type="gramEnd"/>
-      <w:r>
-        <w:rPr>
-          <w:caps/>
-        </w:rPr>
-        <w:t>_parish</w:t>
+        <w:t>{{ filing_parish</w:t>
       </w:r>
       <w:r>
         <w:rPr>
@@ -2793,19 +2416,11 @@
         </w:rPr>
         <w:t xml:space="preserve">JUDGE, </w:t>
       </w:r>
-      <w:proofErr w:type="gramStart"/>
-      <w:r>
-        <w:rPr>
-          <w:b/>
-        </w:rPr>
-        <w:t>{{ judicial</w:t>
-      </w:r>
-      <w:proofErr w:type="gramEnd"/>
-      <w:r>
-        <w:rPr>
-          <w:b/>
-        </w:rPr>
-        <w:t>_district</w:t>
+      <w:r>
+        <w:rPr>
+          <w:b/>
+        </w:rPr>
+        <w:t>{{ judicial_district</w:t>
       </w:r>
       <w:r>
         <w:rPr>
@@ -2870,23 +2485,29 @@
         <w:tab/>
         <w:t xml:space="preserve">Are you the parent of the child whose name you want to change? </w:t>
       </w:r>
-      <w:proofErr w:type="gramStart"/>
       <w:r>
         <w:rPr>
           <w:b/>
           <w:bCs/>
           <w:u w:val="single"/>
         </w:rPr>
-        <w:t>{{ answer</w:t>
-      </w:r>
-      <w:proofErr w:type="gramEnd"/>
+        <w:t xml:space="preserve">{{ </w:t>
+      </w:r>
       <w:r>
         <w:rPr>
           <w:b/>
           <w:bCs/>
           <w:u w:val="single"/>
         </w:rPr>
-        <w:t>1 }}</w:t>
+        <w:t>are_you_the_parent</w:t>
+      </w:r>
+      <w:r>
+        <w:rPr>
+          <w:b/>
+          <w:bCs/>
+          <w:u w:val="single"/>
+        </w:rPr>
+        <w:t xml:space="preserve"> }}</w:t>
       </w:r>
     </w:p>
     <w:p>
@@ -2896,23 +2517,21 @@
       <w:r>
         <w:t xml:space="preserve">If no, are you the child’s tutor (i.e.  guardian)? </w:t>
       </w:r>
-      <w:proofErr w:type="gramStart"/>
       <w:r>
         <w:rPr>
           <w:b/>
           <w:bCs/>
           <w:u w:val="single"/>
         </w:rPr>
-        <w:t>{{ answer</w:t>
-      </w:r>
-      <w:proofErr w:type="gramEnd"/>
+        <w:t xml:space="preserve">{{ </w:t>
+      </w:r>
       <w:r>
         <w:rPr>
           <w:b/>
           <w:bCs/>
           <w:u w:val="single"/>
         </w:rPr>
-        <w:t>2</w:t>
+        <w:t>are_you_the_tutor</w:t>
       </w:r>
       <w:r>
         <w:rPr>
@@ -2928,15 +2547,7 @@
         <w:ind w:left="720"/>
       </w:pPr>
       <w:r>
-        <w:t>If no, stop.  Seek assistance of an attorney. Louisiana law requires that where neither the mother or father is living and there’s no tutor, a special tutor appointed by the judge to sign the petition on behalf of the child.  (La. R.S. 13:4751</w:t>
-      </w:r>
-      <w:proofErr w:type="gramStart"/>
-      <w:r>
-        <w:t>C(</w:t>
-      </w:r>
-      <w:proofErr w:type="gramEnd"/>
-      <w:r>
-        <w:t>3)</w:t>
+        <w:t>If no, stop.  Seek assistance of an attorney. Louisiana law requires that where neither the mother or father is living and there’s no tutor, a special tutor appointed by the judge to sign the petition on behalf of the child.  (La. R.S. 13:4751C(3)</w:t>
       </w:r>
     </w:p>
     <w:p>
@@ -2947,23 +2558,29 @@
         <w:tab/>
         <w:t xml:space="preserve">Are both parents of the child living? </w:t>
       </w:r>
-      <w:proofErr w:type="gramStart"/>
       <w:r>
         <w:rPr>
           <w:b/>
           <w:bCs/>
           <w:u w:val="single"/>
         </w:rPr>
-        <w:t>{{ answer</w:t>
-      </w:r>
-      <w:proofErr w:type="gramEnd"/>
+        <w:t xml:space="preserve">{{ </w:t>
+      </w:r>
       <w:r>
         <w:rPr>
           <w:b/>
           <w:bCs/>
           <w:u w:val="single"/>
         </w:rPr>
-        <w:t>3</w:t>
+        <w:t>are_both</w:t>
+      </w:r>
+      <w:r>
+        <w:rPr>
+          <w:b/>
+          <w:bCs/>
+          <w:u w:val="single"/>
+        </w:rPr>
+        <w:t>_parents_living</w:t>
       </w:r>
       <w:r>
         <w:rPr>
@@ -3003,23 +2620,21 @@
       <w:r>
         <w:t xml:space="preserve">If yes, are they married?  </w:t>
       </w:r>
-      <w:proofErr w:type="gramStart"/>
       <w:r>
         <w:rPr>
           <w:b/>
           <w:bCs/>
           <w:u w:val="single"/>
         </w:rPr>
-        <w:t>{{ answer</w:t>
-      </w:r>
-      <w:proofErr w:type="gramEnd"/>
+        <w:t xml:space="preserve">{{ </w:t>
+      </w:r>
       <w:r>
         <w:rPr>
           <w:b/>
           <w:bCs/>
           <w:u w:val="single"/>
         </w:rPr>
-        <w:t>4</w:t>
+        <w:t>are_they_married</w:t>
       </w:r>
       <w:r>
         <w:rPr>
@@ -3068,7 +2683,6 @@
         </w:rPr>
         <w:t xml:space="preserve"> </w:t>
       </w:r>
-      <w:proofErr w:type="gramStart"/>
       <w:r>
         <w:rPr>
           <w:rFonts w:ascii="Times New Roman" w:hAnsi="Times New Roman"/>
@@ -3078,9 +2692,8 @@
           <w:szCs w:val="24"/>
           <w:u w:val="single"/>
         </w:rPr>
-        <w:t>{{ answer</w:t>
-      </w:r>
-      <w:proofErr w:type="gramEnd"/>
+        <w:t xml:space="preserve">{{ </w:t>
+      </w:r>
       <w:r>
         <w:rPr>
           <w:rFonts w:ascii="Times New Roman" w:hAnsi="Times New Roman"/>
@@ -3090,7 +2703,18 @@
           <w:szCs w:val="24"/>
           <w:u w:val="single"/>
         </w:rPr>
-        <w:t>4 }}</w:t>
+        <w:t>parent_agreement</w:t>
+      </w:r>
+      <w:r>
+        <w:rPr>
+          <w:rFonts w:ascii="Times New Roman" w:hAnsi="Times New Roman"/>
+          <w:b/>
+          <w:bCs/>
+          <w:sz w:val="24"/>
+          <w:szCs w:val="24"/>
+          <w:u w:val="single"/>
+        </w:rPr>
+        <w:t xml:space="preserve"> }}</w:t>
       </w:r>
     </w:p>
     <w:p>
@@ -3105,23 +2729,21 @@
       <w:r>
         <w:t xml:space="preserve">If yes, will the other parent sign the petition for the name change? </w:t>
       </w:r>
-      <w:proofErr w:type="gramStart"/>
       <w:r>
         <w:rPr>
           <w:b/>
           <w:bCs/>
           <w:u w:val="single"/>
         </w:rPr>
-        <w:t>{{ answer</w:t>
-      </w:r>
-      <w:proofErr w:type="gramEnd"/>
+        <w:t xml:space="preserve">{{ </w:t>
+      </w:r>
       <w:r>
         <w:rPr>
           <w:b/>
           <w:bCs/>
           <w:u w:val="single"/>
         </w:rPr>
-        <w:t>5</w:t>
+        <w:t>will_the_other_parent_sign</w:t>
       </w:r>
       <w:r>
         <w:rPr>
@@ -3139,23 +2761,21 @@
       <w:r>
         <w:t xml:space="preserve">If no, will the other parent provide a letter approving the child’s name change? </w:t>
       </w:r>
-      <w:proofErr w:type="gramStart"/>
       <w:r>
         <w:rPr>
           <w:b/>
           <w:bCs/>
           <w:u w:val="single"/>
         </w:rPr>
-        <w:t>{{ answer</w:t>
-      </w:r>
-      <w:proofErr w:type="gramEnd"/>
+        <w:t xml:space="preserve">{{ </w:t>
+      </w:r>
       <w:r>
         <w:rPr>
           <w:b/>
           <w:bCs/>
           <w:u w:val="single"/>
         </w:rPr>
-        <w:t>6</w:t>
+        <w:t>will_other_parent_provide_a_letter</w:t>
       </w:r>
       <w:r>
         <w:rPr>
@@ -3173,23 +2793,21 @@
       <w:r>
         <w:t xml:space="preserve">If no, have you been granted legal custody of the child by a court of law? </w:t>
       </w:r>
-      <w:proofErr w:type="gramStart"/>
       <w:r>
         <w:rPr>
           <w:b/>
           <w:bCs/>
           <w:u w:val="single"/>
         </w:rPr>
-        <w:t>{{ answer</w:t>
-      </w:r>
-      <w:proofErr w:type="gramEnd"/>
+        <w:t xml:space="preserve">{{ </w:t>
+      </w:r>
       <w:r>
         <w:rPr>
           <w:b/>
           <w:bCs/>
           <w:u w:val="single"/>
         </w:rPr>
-        <w:t>7</w:t>
+        <w:t>granted_legal_custody</w:t>
       </w:r>
       <w:r>
         <w:rPr>
@@ -3207,23 +2825,29 @@
       <w:r>
         <w:t xml:space="preserve">If yes, has the other parent been served with a copy of the petition? </w:t>
       </w:r>
-      <w:proofErr w:type="gramStart"/>
       <w:r>
         <w:rPr>
           <w:b/>
           <w:bCs/>
           <w:u w:val="single"/>
         </w:rPr>
-        <w:t>{{ answer</w:t>
-      </w:r>
-      <w:proofErr w:type="gramEnd"/>
+        <w:t xml:space="preserve">{{ </w:t>
+      </w:r>
       <w:r>
         <w:rPr>
           <w:b/>
           <w:bCs/>
           <w:u w:val="single"/>
         </w:rPr>
-        <w:t>8</w:t>
+        <w:t>copy_of_the_</w:t>
+      </w:r>
+      <w:r>
+        <w:rPr>
+          <w:b/>
+          <w:bCs/>
+          <w:u w:val="single"/>
+        </w:rPr>
+        <w:t>petition</w:t>
       </w:r>
       <w:r>
         <w:rPr>
@@ -3259,31 +2883,13 @@
         <w:ind w:left="2160"/>
       </w:pPr>
       <w:r>
-        <w:t>The other parent has refused or failed to comply with a court order of support for a period of one year.</w:t>
-      </w:r>
-    </w:p>
-    <w:p>
-      <w:pPr>
-        <w:numPr>
-          <w:ilvl w:val="0"/>
-          <w:numId w:val="10"/>
-        </w:numPr>
-        <w:ind w:left="2160"/>
-      </w:pPr>
-      <w:r>
-        <w:t>The other parent has failed to support the child for a period of three years after judgment awarding custody to the parent signing the petition.</w:t>
-      </w:r>
-    </w:p>
-    <w:p>
-      <w:pPr>
-        <w:numPr>
-          <w:ilvl w:val="0"/>
-          <w:numId w:val="11"/>
-        </w:numPr>
-        <w:ind w:left="2160"/>
-      </w:pPr>
-      <w:r>
-        <w:t>The other parent is not paying support and has refused or failed to visit, communicate, or attempt to communicate with the child without just cause for a period of two years.</w:t>
+        <w:t xml:space="preserve">{{ </w:t>
+      </w:r>
+      <w:r>
+        <w:t>parent_checklist</w:t>
+      </w:r>
+      <w:r>
+        <w:t xml:space="preserve"> }}</w:t>
       </w:r>
     </w:p>
     <w:p>
@@ -3302,27 +2908,7 @@
           <w:color w:val="FF0000"/>
           <w:highlight w:val="yellow"/>
         </w:rPr>
-        <w:t xml:space="preserve">NOTE: If you have been awarded custody of the child, you may have to provide a </w:t>
-      </w:r>
-      <w:proofErr w:type="spellStart"/>
-      <w:r>
-        <w:rPr>
-          <w:b/>
-          <w:bCs/>
-          <w:color w:val="FF0000"/>
-          <w:highlight w:val="yellow"/>
-        </w:rPr>
-        <w:t>a</w:t>
-      </w:r>
-      <w:proofErr w:type="spellEnd"/>
-      <w:r>
-        <w:rPr>
-          <w:b/>
-          <w:bCs/>
-          <w:color w:val="FF0000"/>
-          <w:highlight w:val="yellow"/>
-        </w:rPr>
-        <w:t xml:space="preserve"> copy of the court order and other proof of nonsupport and/or parental involvement by the other parent.</w:t>
+        <w:t>NOTE: If you have been awarded custody of the child, you may have to provide a a copy of the court order and other proof of nonsupport and/or parental involvement by the other parent.</w:t>
       </w:r>
     </w:p>
     <w:p>
@@ -3357,7 +2943,6 @@
         </w:rPr>
         <w:t xml:space="preserve">Have the other parent’s parental rights for the child been stopped by a court of law? </w:t>
       </w:r>
-      <w:proofErr w:type="gramStart"/>
       <w:r>
         <w:rPr>
           <w:rFonts w:ascii="Times New Roman" w:hAnsi="Times New Roman"/>
@@ -3367,9 +2952,8 @@
           <w:szCs w:val="24"/>
           <w:u w:val="single"/>
         </w:rPr>
-        <w:t>{{ answer</w:t>
-      </w:r>
-      <w:proofErr w:type="gramEnd"/>
+        <w:t xml:space="preserve">{{ </w:t>
+      </w:r>
       <w:r>
         <w:rPr>
           <w:rFonts w:ascii="Times New Roman" w:hAnsi="Times New Roman"/>
@@ -3379,7 +2963,18 @@
           <w:szCs w:val="24"/>
           <w:u w:val="single"/>
         </w:rPr>
-        <w:t>9</w:t>
+        <w:t>parent</w:t>
+      </w:r>
+      <w:r>
+        <w:rPr>
+          <w:rFonts w:ascii="Times New Roman" w:hAnsi="Times New Roman"/>
+          <w:b/>
+          <w:bCs/>
+          <w:sz w:val="24"/>
+          <w:szCs w:val="24"/>
+          <w:u w:val="single"/>
+        </w:rPr>
+        <w:t>_rights_been_stopped</w:t>
       </w:r>
       <w:r>
         <w:rPr>
@@ -3455,23 +3050,21 @@
       <w:r>
         <w:t xml:space="preserve">Are you incarcerated, on parole, or on probation? </w:t>
       </w:r>
-      <w:proofErr w:type="gramStart"/>
       <w:r>
         <w:rPr>
           <w:b/>
           <w:bCs/>
           <w:u w:val="single"/>
         </w:rPr>
-        <w:t>{{ answer</w:t>
-      </w:r>
-      <w:proofErr w:type="gramEnd"/>
+        <w:t xml:space="preserve">{{ </w:t>
+      </w:r>
       <w:r>
         <w:rPr>
           <w:b/>
           <w:bCs/>
           <w:u w:val="single"/>
         </w:rPr>
-        <w:t>10</w:t>
+        <w:t>incarcerated_parole_probation</w:t>
       </w:r>
       <w:r>
         <w:rPr>
@@ -3499,23 +3092,21 @@
       <w:r>
         <w:t xml:space="preserve">Have you been convicted of a crime? </w:t>
       </w:r>
-      <w:proofErr w:type="gramStart"/>
       <w:r>
         <w:rPr>
           <w:b/>
           <w:bCs/>
           <w:u w:val="single"/>
         </w:rPr>
-        <w:t>{{ answer</w:t>
-      </w:r>
-      <w:proofErr w:type="gramEnd"/>
+        <w:t xml:space="preserve">{{ </w:t>
+      </w:r>
       <w:r>
         <w:rPr>
           <w:b/>
           <w:bCs/>
           <w:u w:val="single"/>
         </w:rPr>
-        <w:t>11</w:t>
+        <w:t>convicted</w:t>
       </w:r>
       <w:r>
         <w:rPr>
@@ -3543,23 +3134,21 @@
       <w:r>
         <w:t xml:space="preserve">Are you responsible for paying child support? </w:t>
       </w:r>
-      <w:proofErr w:type="gramStart"/>
       <w:r>
         <w:rPr>
           <w:b/>
           <w:bCs/>
           <w:u w:val="single"/>
         </w:rPr>
-        <w:t>{{ answer</w:t>
-      </w:r>
-      <w:proofErr w:type="gramEnd"/>
+        <w:t xml:space="preserve">{{ </w:t>
+      </w:r>
       <w:r>
         <w:rPr>
           <w:b/>
           <w:bCs/>
           <w:u w:val="single"/>
         </w:rPr>
-        <w:t>12</w:t>
+        <w:t>paying_child_support</w:t>
       </w:r>
       <w:r>
         <w:rPr>
@@ -3575,33 +3164,23 @@
         <w:ind w:left="720"/>
       </w:pPr>
       <w:r>
-        <w:t>If yes, are your child support obligations satisfied/</w:t>
-      </w:r>
-      <w:proofErr w:type="gramStart"/>
-      <w:r>
-        <w:t>up-to-date</w:t>
-      </w:r>
-      <w:proofErr w:type="gramEnd"/>
-      <w:r>
-        <w:t xml:space="preserve">? </w:t>
-      </w:r>
-      <w:proofErr w:type="gramStart"/>
+        <w:t xml:space="preserve">If yes, are your child support obligations satisfied/up-to-date? </w:t>
+      </w:r>
       <w:r>
         <w:rPr>
           <w:b/>
           <w:bCs/>
           <w:u w:val="single"/>
         </w:rPr>
-        <w:t>{{ answer</w:t>
-      </w:r>
-      <w:proofErr w:type="gramEnd"/>
+        <w:t xml:space="preserve">{{ </w:t>
+      </w:r>
       <w:r>
         <w:rPr>
           <w:b/>
           <w:bCs/>
           <w:u w:val="single"/>
         </w:rPr>
-        <w:t>13</w:t>
+        <w:t>child_support_obligations</w:t>
       </w:r>
       <w:r>
         <w:rPr>
@@ -5993,39 +5572,12 @@
   </w:num>
   <w:num w:numId="9" w16cid:durableId="414712279">
     <w:abstractNumId w:val="3"/>
-    <w:lvlOverride w:ilvl="0"/>
-    <w:lvlOverride w:ilvl="1"/>
-    <w:lvlOverride w:ilvl="2"/>
-    <w:lvlOverride w:ilvl="3"/>
-    <w:lvlOverride w:ilvl="4"/>
-    <w:lvlOverride w:ilvl="5"/>
-    <w:lvlOverride w:ilvl="6"/>
-    <w:lvlOverride w:ilvl="7"/>
-    <w:lvlOverride w:ilvl="8"/>
   </w:num>
   <w:num w:numId="10" w16cid:durableId="1427311026">
     <w:abstractNumId w:val="20"/>
-    <w:lvlOverride w:ilvl="0"/>
-    <w:lvlOverride w:ilvl="1"/>
-    <w:lvlOverride w:ilvl="2"/>
-    <w:lvlOverride w:ilvl="3"/>
-    <w:lvlOverride w:ilvl="4"/>
-    <w:lvlOverride w:ilvl="5"/>
-    <w:lvlOverride w:ilvl="6"/>
-    <w:lvlOverride w:ilvl="7"/>
-    <w:lvlOverride w:ilvl="8"/>
   </w:num>
   <w:num w:numId="11" w16cid:durableId="1380396902">
     <w:abstractNumId w:val="0"/>
-    <w:lvlOverride w:ilvl="0"/>
-    <w:lvlOverride w:ilvl="1"/>
-    <w:lvlOverride w:ilvl="2"/>
-    <w:lvlOverride w:ilvl="3"/>
-    <w:lvlOverride w:ilvl="4"/>
-    <w:lvlOverride w:ilvl="5"/>
-    <w:lvlOverride w:ilvl="6"/>
-    <w:lvlOverride w:ilvl="7"/>
-    <w:lvlOverride w:ilvl="8"/>
   </w:num>
   <w:num w:numId="12" w16cid:durableId="800923594">
     <w:abstractNumId w:val="0"/>

</xml_diff>